<commit_message>
Makes version 4 of the Concord dataSummary Report
</commit_message>
<xml_diff>
--- a/Code/dataChecking/template.docx
+++ b/Code/dataChecking/template.docx
@@ -30,6 +30,8 @@
       <w:sdtPr>
         <w:rPr>
           <w:rFonts w:asciiTheme="minorHAnsi" w:hAnsiTheme="minorHAnsi" w:cstheme="minorBidi"/>
+          <w:b w:val="0"/>
+          <w:caps w:val="0"/>
           <w:color w:val="auto"/>
         </w:rPr>
         <w:id w:val="-426200993"/>
@@ -41,8 +43,6 @@
       <w:sdtEndPr>
         <w:rPr>
           <w:rFonts w:ascii="Times New Roman" w:hAnsi="Times New Roman"/>
-          <w:b w:val="0"/>
-          <w:caps w:val="0"/>
         </w:rPr>
       </w:sdtEndPr>
       <w:sdtContent>
@@ -417,17 +417,16 @@
     <w:p>
       <w:pPr>
         <w:pStyle w:val="Heading1"/>
-        <w:numPr>
-          <w:ilvl w:val="0"/>
-          <w:numId w:val="17"/>
-        </w:numPr>
-      </w:pPr>
-      <w:bookmarkStart w:id="0" w:name="study-visit-assessment"/>
-      <w:bookmarkStart w:id="1" w:name="_Toc123995479"/>
+      </w:pPr>
+      <w:bookmarkStart w:id="0" w:name="_Toc123995479"/>
+      <w:bookmarkStart w:id="1" w:name="study-visit-assessment"/>
       <w:r>
-        <w:t>Header 1</w:t>
+        <w:t>Header</w:t>
       </w:r>
-      <w:bookmarkEnd w:id="1"/>
+      <w:r>
+        <w:t xml:space="preserve"> 1</w:t>
+      </w:r>
+      <w:bookmarkEnd w:id="0"/>
     </w:p>
     <w:p>
       <w:pPr>
@@ -714,7 +713,7 @@
           </w:p>
         </w:tc>
       </w:tr>
-      <w:bookmarkEnd w:id="0"/>
+      <w:bookmarkEnd w:id="1"/>
       <w:bookmarkEnd w:id="4"/>
     </w:tbl>
     <w:p>
@@ -2064,8 +2063,9 @@
     <w:next w:val="BodyText"/>
     <w:uiPriority w:val="9"/>
     <w:qFormat/>
-    <w:rsid w:val="00195261"/>
+    <w:rsid w:val="006B1F98"/>
     <w:pPr>
+      <w:keepNext/>
       <w:numPr>
         <w:numId w:val="18"/>
       </w:numPr>
@@ -2085,8 +2085,9 @@
     <w:uiPriority w:val="9"/>
     <w:unhideWhenUsed/>
     <w:qFormat/>
-    <w:rsid w:val="00195261"/>
+    <w:rsid w:val="006B1F98"/>
     <w:pPr>
+      <w:keepNext/>
       <w:numPr>
         <w:ilvl w:val="1"/>
         <w:numId w:val="18"/>

</xml_diff>